<commit_message>
Update [Kalvin Kao] - Resume.docx
</commit_message>
<xml_diff>
--- a/[Kalvin Kao] - Resume.docx
+++ b/[Kalvin Kao] - Resume.docx
@@ -503,7 +503,27 @@
                                   <w:sz w:val="20"/>
                                   <w:szCs w:val="20"/>
                                 </w:rPr>
-                                <w:t>www.kalvinkao.rf.gd</w:t>
+                                <w:t>www.kalvinkao</w:t>
+                              </w:r>
+                              <w:r>
+                                <w:rPr>
+                                  <w:rStyle w:val="Hyperlink"/>
+                                  <w:b/>
+                                  <w:bCs/>
+                                  <w:sz w:val="20"/>
+                                  <w:szCs w:val="20"/>
+                                </w:rPr>
+                                <w:t>.</w:t>
+                              </w:r>
+                              <w:r>
+                                <w:rPr>
+                                  <w:rStyle w:val="Hyperlink"/>
+                                  <w:b/>
+                                  <w:bCs/>
+                                  <w:sz w:val="20"/>
+                                  <w:szCs w:val="20"/>
+                                </w:rPr>
+                                <w:t>rf.gd</w:t>
                               </w:r>
                             </w:hyperlink>
                           </w:p>
@@ -551,7 +571,27 @@
                             <w:sz w:val="20"/>
                             <w:szCs w:val="20"/>
                           </w:rPr>
-                          <w:t>www.kalvinkao.rf.gd</w:t>
+                          <w:t>www.kalvinkao</w:t>
+                        </w:r>
+                        <w:r>
+                          <w:rPr>
+                            <w:rStyle w:val="Hyperlink"/>
+                            <w:b/>
+                            <w:bCs/>
+                            <w:sz w:val="20"/>
+                            <w:szCs w:val="20"/>
+                          </w:rPr>
+                          <w:t>.</w:t>
+                        </w:r>
+                        <w:r>
+                          <w:rPr>
+                            <w:rStyle w:val="Hyperlink"/>
+                            <w:b/>
+                            <w:bCs/>
+                            <w:sz w:val="20"/>
+                            <w:szCs w:val="20"/>
+                          </w:rPr>
+                          <w:t>rf.gd</w:t>
                         </w:r>
                       </w:hyperlink>
                     </w:p>
@@ -710,27 +750,7 @@
                                 <w:sz w:val="36"/>
                                 <w:szCs w:val="36"/>
                               </w:rPr>
-                              <w:t xml:space="preserve">Other </w:t>
-                            </w:r>
-                            <w:r>
-                              <w:rPr>
-                                <w:b/>
-                                <w:bCs/>
-                                <w:color w:val="000000" w:themeColor="text1"/>
-                                <w:sz w:val="36"/>
-                                <w:szCs w:val="36"/>
-                              </w:rPr>
-                              <w:t>Skill</w:t>
-                            </w:r>
-                            <w:r>
-                              <w:rPr>
-                                <w:b/>
-                                <w:bCs/>
-                                <w:color w:val="000000" w:themeColor="text1"/>
-                                <w:sz w:val="36"/>
-                                <w:szCs w:val="36"/>
-                              </w:rPr>
-                              <w:t>s</w:t>
+                              <w:t>Other Skills</w:t>
                             </w:r>
                           </w:p>
                           <w:p>
@@ -903,27 +923,7 @@
                           <w:sz w:val="36"/>
                           <w:szCs w:val="36"/>
                         </w:rPr>
-                        <w:t xml:space="preserve">Other </w:t>
-                      </w:r>
-                      <w:r>
-                        <w:rPr>
-                          <w:b/>
-                          <w:bCs/>
-                          <w:color w:val="000000" w:themeColor="text1"/>
-                          <w:sz w:val="36"/>
-                          <w:szCs w:val="36"/>
-                        </w:rPr>
-                        <w:t>Skill</w:t>
-                      </w:r>
-                      <w:r>
-                        <w:rPr>
-                          <w:b/>
-                          <w:bCs/>
-                          <w:color w:val="000000" w:themeColor="text1"/>
-                          <w:sz w:val="36"/>
-                          <w:szCs w:val="36"/>
-                        </w:rPr>
-                        <w:t>s</w:t>
+                        <w:t>Other Skills</w:t>
                       </w:r>
                     </w:p>
                     <w:p>
@@ -9678,28 +9678,28 @@
         <v:path o:extrusionok="f" gradientshapeok="t" o:connecttype="rect"/>
         <o:lock v:ext="edit" aspectratio="t"/>
       </v:shapetype>
-      <v:shape id="_x0000_i2210" type="#_x0000_t75" alt="Mail 5 Icon - Free Icons" style="width:384.4pt;height:384.4pt;visibility:visible" o:bullet="t">
+      <v:shape id="_x0000_i1894" type="#_x0000_t75" alt="Mail 5 Icon - Free Icons" style="width:384.75pt;height:384.75pt;visibility:visible" o:bullet="t">
         <v:imagedata r:id="rId1" o:title="Mail 5 Icon - Free Icons"/>
       </v:shape>
     </w:pict>
   </w:numPicBullet>
   <w:numPicBullet w:numPicBulletId="1">
     <w:pict>
-      <v:shape id="_x0000_i2211" type="#_x0000_t75" alt="Box Phone Svg Png Icon Free - Call Vector Icon Png Clipart ..." style="width:659.25pt;height:689.95pt;visibility:visible" o:bullet="t">
+      <v:shape id="_x0000_i1895" type="#_x0000_t75" alt="Box Phone Svg Png Icon Free - Call Vector Icon Png Clipart ..." style="width:659.25pt;height:690pt;visibility:visible" o:bullet="t">
         <v:imagedata r:id="rId2" o:title="Box Phone Svg Png Icon Free - Call Vector Icon Png Clipart " croptop="15989f" cropbottom="19189f" cropleft="17193f" cropright="16704f"/>
       </v:shape>
     </w:pict>
   </w:numPicBullet>
   <w:numPicBullet w:numPicBulletId="2">
     <w:pict>
-      <v:shape w14:anchorId="211CC4DA" id="_x0000_i2212" type="#_x0000_t75" alt="LinkedIn Icon Square | | Vector Images Icon Sign And Symbols" style="width:63.85pt;height:63.85pt;visibility:visible" o:bullet="t">
+      <v:shape w14:anchorId="211CC4DA" id="_x0000_i1896" type="#_x0000_t75" alt="LinkedIn Icon Square | | Vector Images Icon Sign And Symbols" style="width:63.75pt;height:63.75pt;visibility:visible" o:bullet="t">
         <v:imagedata r:id="rId3" o:title="LinkedIn Icon Square | | Vector Images Icon Sign And Symbols"/>
       </v:shape>
     </w:pict>
   </w:numPicBullet>
   <w:numPicBullet w:numPicBulletId="3">
     <w:pict>
-      <v:shape w14:anchorId="534E82ED" id="_x0000_i2213" type="#_x0000_t75" style="width:384.4pt;height:384.4pt;visibility:visible" o:bullet="t">
+      <v:shape w14:anchorId="534E82ED" id="_x0000_i1897" type="#_x0000_t75" style="width:384.75pt;height:384.75pt;visibility:visible" o:bullet="t">
         <v:imagedata r:id="rId4" o:title=""/>
       </v:shape>
     </w:pict>

</xml_diff>